<commit_message>
Updated service entrance and calculations of installed and demand load for correct engine power
</commit_message>
<xml_diff>
--- a/Documentation/Sewage I & II/[AVti - São Rafael - ETE] Memorial Descritivo.docx
+++ b/Documentation/Sewage I & II/[AVti - São Rafael - ETE] Memorial Descritivo.docx
@@ -56,7 +56,7 @@
                         <a:effectLst/>
                         <a:extLst>
                           <a:ext uri="{C572A759-6A51-4108-AA02-DFA0A04FC94B}">
-                            <ma14:wrappingTextBoxFlag xmlns:ma14="http://schemas.microsoft.com/office/mac/drawingml/2011/main" xmlns:w="http://schemas.openxmlformats.org/wordprocessingml/2006/main" xmlns:w10="urn:schemas-microsoft-com:office:word" xmlns:v="urn:schemas-microsoft-com:vml" xmlns:o="urn:schemas-microsoft-com:office:office" xmlns:mv="urn:schemas-microsoft-com:mac:vml" xmlns:mo="http://schemas.microsoft.com/office/mac/office/2008/main" xmlns=""/>
+                            <ma14:wrappingTextBoxFlag xmlns="" xmlns:mo="http://schemas.microsoft.com/office/mac/office/2008/main" xmlns:mv="urn:schemas-microsoft-com:mac:vml" xmlns:o="urn:schemas-microsoft-com:office:office" xmlns:v="urn:schemas-microsoft-com:vml" xmlns:w10="urn:schemas-microsoft-com:office:word" xmlns:w="http://schemas.openxmlformats.org/wordprocessingml/2006/main" xmlns:ma14="http://schemas.microsoft.com/office/mac/drawingml/2011/main"/>
                           </a:ext>
                         </a:extLst>
                       </wps:spPr>
@@ -659,7 +659,7 @@
                         <a:effectLst/>
                         <a:extLst>
                           <a:ext uri="{C572A759-6A51-4108-AA02-DFA0A04FC94B}">
-                            <ma14:wrappingTextBoxFlag xmlns:ma14="http://schemas.microsoft.com/office/mac/drawingml/2011/main" xmlns:w="http://schemas.openxmlformats.org/wordprocessingml/2006/main" xmlns:w10="urn:schemas-microsoft-com:office:word" xmlns:v="urn:schemas-microsoft-com:vml" xmlns:o="urn:schemas-microsoft-com:office:office" xmlns:mv="urn:schemas-microsoft-com:mac:vml" xmlns:mo="http://schemas.microsoft.com/office/mac/office/2008/main" xmlns=""/>
+                            <ma14:wrappingTextBoxFlag xmlns="" xmlns:mo="http://schemas.microsoft.com/office/mac/office/2008/main" xmlns:mv="urn:schemas-microsoft-com:mac:vml" xmlns:o="urn:schemas-microsoft-com:office:office" xmlns:v="urn:schemas-microsoft-com:vml" xmlns:w10="urn:schemas-microsoft-com:office:word" xmlns:w="http://schemas.openxmlformats.org/wordprocessingml/2006/main" xmlns:ma14="http://schemas.microsoft.com/office/mac/drawingml/2011/main"/>
                           </a:ext>
                         </a:extLst>
                       </wps:spPr>
@@ -690,13 +690,7 @@
                               <w:rPr>
                                 <w:rFonts w:ascii="Abadi MT Condensed Light" w:hAnsi="Abadi MT Condensed Light"/>
                               </w:rPr>
-                              <w:t>DEZ</w:t>
-                            </w:r>
-                            <w:r>
-                              <w:rPr>
-                                <w:rFonts w:ascii="Abadi MT Condensed Light" w:hAnsi="Abadi MT Condensed Light"/>
-                              </w:rPr>
-                              <w:t>EMBRO DE 2014</w:t>
+                              <w:t>JANEIRO DE 2015</w:t>
                             </w:r>
                           </w:p>
                         </w:txbxContent>
@@ -715,7 +709,11 @@
           </mc:Choice>
           <mc:Fallback>
             <w:pict>
-              <v:shape w14:anchorId="5BAFA25A" id="Text Box 3" o:spid="_x0000_s1027" type="#_x0000_t202" style="position:absolute;left:0;text-align:left;margin-left:315pt;margin-top:765pt;width:234pt;height:28.35pt;z-index:251661312;visibility:visible;mso-wrap-style:square;mso-wrap-distance-left:9pt;mso-wrap-distance-top:0;mso-wrap-distance-right:9pt;mso-wrap-distance-bottom:0;mso-position-horizontal:absolute;mso-position-horizontal-relative:text;mso-position-vertical:absolute;mso-position-vertical-relative:text;v-text-anchor:top" o:gfxdata="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" filled="f" stroked="f">
+              <v:shapetype w14:anchorId="5BAFA25A" id="_x0000_t202" coordsize="21600,21600" o:spt="202" path="m,l,21600r21600,l21600,xe">
+                <v:stroke joinstyle="miter"/>
+                <v:path gradientshapeok="t" o:connecttype="rect"/>
+              </v:shapetype>
+              <v:shape id="Text Box 3" o:spid="_x0000_s1027" type="#_x0000_t202" style="position:absolute;left:0;text-align:left;margin-left:315pt;margin-top:765pt;width:234pt;height:28.35pt;z-index:251661312;visibility:visible;mso-wrap-style:square;mso-wrap-distance-left:9pt;mso-wrap-distance-top:0;mso-wrap-distance-right:9pt;mso-wrap-distance-bottom:0;mso-position-horizontal:absolute;mso-position-horizontal-relative:text;mso-position-vertical:absolute;mso-position-vertical-relative:text;v-text-anchor:top" o:gfxdata="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" filled="f" stroked="f">
                 <v:textbox>
                   <w:txbxContent>
                     <w:p>
@@ -729,13 +727,7 @@
                         <w:rPr>
                           <w:rFonts w:ascii="Abadi MT Condensed Light" w:hAnsi="Abadi MT Condensed Light"/>
                         </w:rPr>
-                        <w:t>DEZ</w:t>
-                      </w:r>
-                      <w:r>
-                        <w:rPr>
-                          <w:rFonts w:ascii="Abadi MT Condensed Light" w:hAnsi="Abadi MT Condensed Light"/>
-                        </w:rPr>
-                        <w:t>EMBRO DE 2014</w:t>
+                        <w:t>JANEIRO DE 2015</w:t>
                       </w:r>
                     </w:p>
                   </w:txbxContent>
@@ -2391,7 +2383,7 @@
                 <w:rFonts w:ascii="Abadi MT Condensed Light" w:hAnsi="Abadi MT Condensed Light"/>
                 <w:color w:val="000000"/>
               </w:rPr>
-              <w:t>2,66 kW</w:t>
+              <w:t>2,76 kW</w:t>
             </w:r>
           </w:p>
         </w:tc>
@@ -2433,7 +2425,7 @@
                 <w:rFonts w:ascii="Abadi MT Condensed Light" w:hAnsi="Abadi MT Condensed Light"/>
                 <w:color w:val="000000"/>
               </w:rPr>
-              <w:t>2,66 kW</w:t>
+              <w:t>2,76 kW</w:t>
             </w:r>
           </w:p>
         </w:tc>
@@ -2539,7 +2531,7 @@
                 <w:rFonts w:ascii="Abadi MT Condensed Light" w:hAnsi="Abadi MT Condensed Light"/>
                 <w:color w:val="000000"/>
               </w:rPr>
-              <w:t>0,93 kW</w:t>
+              <w:t>0,90 kW</w:t>
             </w:r>
           </w:p>
         </w:tc>
@@ -2581,7 +2573,7 @@
                 <w:rFonts w:ascii="Abadi MT Condensed Light" w:hAnsi="Abadi MT Condensed Light"/>
                 <w:color w:val="000000"/>
               </w:rPr>
-              <w:t>0,93 kW</w:t>
+              <w:t>0,90 kW</w:t>
             </w:r>
           </w:p>
         </w:tc>
@@ -2703,7 +2695,7 @@
                 <w:rFonts w:ascii="Abadi MT Condensed Light" w:hAnsi="Abadi MT Condensed Light"/>
                 <w:color w:val="000000"/>
               </w:rPr>
-              <w:t>3,55 kW</w:t>
+              <w:t>3,68 kW</w:t>
             </w:r>
           </w:p>
         </w:tc>
@@ -2745,7 +2737,7 @@
                 <w:rFonts w:ascii="Abadi MT Condensed Light" w:hAnsi="Abadi MT Condensed Light"/>
                 <w:color w:val="000000"/>
               </w:rPr>
-              <w:t>7,10 kW</w:t>
+              <w:t>7,36 kW</w:t>
             </w:r>
           </w:p>
         </w:tc>
@@ -2847,7 +2839,7 @@
                 <w:rFonts w:ascii="Abadi MT Condensed Light" w:hAnsi="Abadi MT Condensed Light"/>
                 <w:color w:val="000000"/>
               </w:rPr>
-              <w:t>10,00 kW</w:t>
+              <w:t>10,77 kW</w:t>
             </w:r>
           </w:p>
         </w:tc>
@@ -2892,7 +2884,7 @@
                 <w:rFonts w:ascii="Abadi MT Condensed Light" w:hAnsi="Abadi MT Condensed Light"/>
                 <w:color w:val="000000"/>
               </w:rPr>
-              <w:t>10,00 kW</w:t>
+              <w:t>10,77 kW</w:t>
             </w:r>
           </w:p>
         </w:tc>
@@ -3026,7 +3018,7 @@
                 <w:rFonts w:ascii="Abadi MT Condensed Light" w:hAnsi="Abadi MT Condensed Light"/>
                 <w:color w:val="000000"/>
               </w:rPr>
-              <w:t>0,31 kW</w:t>
+              <w:t>0,30 kW</w:t>
             </w:r>
           </w:p>
         </w:tc>
@@ -3074,7 +3066,7 @@
                 <w:rFonts w:ascii="Abadi MT Condensed Light" w:hAnsi="Abadi MT Condensed Light"/>
                 <w:color w:val="000000"/>
               </w:rPr>
-              <w:t>0,62 kW</w:t>
+              <w:t>0,60 kW</w:t>
             </w:r>
           </w:p>
         </w:tc>
@@ -3216,7 +3208,7 @@
                 <w:rFonts w:ascii="Abadi MT Condensed Light" w:hAnsi="Abadi MT Condensed Light"/>
                 <w:color w:val="000000"/>
               </w:rPr>
-              <w:t>34,41 kW</w:t>
+              <w:t>35,49 kW</w:t>
             </w:r>
           </w:p>
         </w:tc>
@@ -3865,7 +3857,7 @@
                 <w:rFonts w:ascii="Abadi MT Condensed Light" w:hAnsi="Abadi MT Condensed Light"/>
                 <w:color w:val="000000"/>
               </w:rPr>
-              <w:t>17,45 kW</w:t>
+              <w:t>18,41 kW</w:t>
             </w:r>
           </w:p>
         </w:tc>
@@ -3913,7 +3905,7 @@
                 <w:rFonts w:ascii="Abadi MT Condensed Light" w:hAnsi="Abadi MT Condensed Light"/>
                 <w:color w:val="000000"/>
               </w:rPr>
-              <w:t>12,22 kVA</w:t>
+              <w:t>12,89 kVA</w:t>
             </w:r>
           </w:p>
         </w:tc>
@@ -4026,7 +4018,7 @@
                 <w:rFonts w:ascii="Abadi MT Condensed Light" w:hAnsi="Abadi MT Condensed Light"/>
                 <w:color w:val="000000"/>
               </w:rPr>
-              <w:t>19,39 kVA</w:t>
+              <w:t>20,06 kVA</w:t>
             </w:r>
           </w:p>
         </w:tc>
@@ -4274,7 +4266,7 @@
           <w:rFonts w:ascii="Abadi MT Condensed Light" w:hAnsi="Abadi MT Condensed Light"/>
           <w:lang w:val="pt-BR"/>
         </w:rPr>
-        <w:t>27</w:t>
+        <w:t>26</w:t>
       </w:r>
       <w:r>
         <w:rPr>
@@ -4317,7 +4309,14 @@
           <w:rFonts w:ascii="Abadi MT Condensed Light" w:hAnsi="Abadi MT Condensed Light"/>
           <w:lang w:val="pt-BR"/>
         </w:rPr>
-        <w:t>Disjuntor de Proteção = 70</w:t>
+        <w:t>Disjuntor de Proteção = 4</w:t>
+      </w:r>
+      <w:r>
+        <w:rPr>
+          <w:rFonts w:ascii="Abadi MT Condensed Light" w:hAnsi="Abadi MT Condensed Light"/>
+          <w:lang w:val="pt-BR"/>
+        </w:rPr>
+        <w:t>0</w:t>
       </w:r>
       <w:r>
         <w:rPr>
@@ -4392,7 +4391,7 @@
           <w:rFonts w:ascii="Abadi MT Condensed Light" w:hAnsi="Abadi MT Condensed Light"/>
           <w:lang w:val="pt-BR"/>
         </w:rPr>
-        <w:t>trada = 25</w:t>
+        <w:t>trada = 10</w:t>
       </w:r>
       <w:r>
         <w:rPr>
@@ -4435,7 +4434,7 @@
           <w:rFonts w:ascii="Abadi MT Condensed Light" w:hAnsi="Abadi MT Condensed Light"/>
           <w:lang w:val="pt-BR"/>
         </w:rPr>
-        <w:t>Proteção = 16</w:t>
+        <w:t>Proteção = 10</w:t>
       </w:r>
       <w:r>
         <w:rPr>
@@ -5317,7 +5316,7 @@
           <w:rFonts w:ascii="Abadi MT Condensed Light" w:hAnsi="Abadi MT Condensed Light"/>
           <w:lang w:val="pt-BR"/>
         </w:rPr>
-        <w:t>to Alegre, 17</w:t>
+        <w:t>to Alegre, 22</w:t>
       </w:r>
       <w:r>
         <w:rPr>
@@ -5344,8 +5343,6 @@
           <w:lang w:val="pt-BR"/>
         </w:rPr>
       </w:pPr>
-      <w:bookmarkStart w:id="0" w:name="_GoBack"/>
-      <w:bookmarkEnd w:id="0"/>
       <w:r>
         <w:rPr>
           <w:rFonts w:ascii="Abadi MT Condensed Light" w:hAnsi="Abadi MT Condensed Light"/>
@@ -5404,7 +5401,7 @@
                     </a:ln>
                     <a:extLst>
                       <a:ext uri="{FAA26D3D-D897-4be2-8F04-BA451C77F1D7}">
-                        <ma14:placeholderFlag xmlns:ma14="http://schemas.microsoft.com/office/mac/drawingml/2011/main" xmlns:w="http://schemas.openxmlformats.org/wordprocessingml/2006/main" xmlns:w10="urn:schemas-microsoft-com:office:word" xmlns:v="urn:schemas-microsoft-com:vml" xmlns:o="urn:schemas-microsoft-com:office:office" xmlns:mv="urn:schemas-microsoft-com:mac:vml" xmlns:mo="http://schemas.microsoft.com/office/mac/office/2008/main" xmlns=""/>
+                        <ma14:placeholderFlag xmlns="" xmlns:mo="http://schemas.microsoft.com/office/mac/office/2008/main" xmlns:mv="urn:schemas-microsoft-com:mac:vml" xmlns:o="urn:schemas-microsoft-com:office:office" xmlns:v="urn:schemas-microsoft-com:vml" xmlns:w10="urn:schemas-microsoft-com:office:word" xmlns:w="http://schemas.openxmlformats.org/wordprocessingml/2006/main" xmlns:ma14="http://schemas.microsoft.com/office/mac/drawingml/2011/main"/>
                       </a:ext>
                     </a:extLst>
                   </pic:spPr>
@@ -5442,6 +5439,8 @@
           <w:lang w:val="pt-BR"/>
         </w:rPr>
       </w:pPr>
+      <w:bookmarkStart w:id="0" w:name="_GoBack"/>
+      <w:bookmarkEnd w:id="0"/>
     </w:p>
     <w:p>
       <w:pPr>
@@ -5690,7 +5689,7 @@
               <w:rFonts w:ascii="Abadi MT Condensed Extra Bold" w:hAnsi="Abadi MT Condensed Extra Bold" w:cs="Times New Roman"/>
               <w:noProof/>
             </w:rPr>
-            <w:t>2</w:t>
+            <w:t>4</w:t>
           </w:r>
           <w:r>
             <w:rPr>
@@ -7568,7 +7567,7 @@
 </file>
 
 <file path=customXml/itemProps1.xml><?xml version="1.0" encoding="utf-8"?>
-<ds:datastoreItem xmlns:ds="http://schemas.openxmlformats.org/officeDocument/2006/customXml" ds:itemID="{94C94F4A-0105-433D-81AB-13937725D105}">
+<ds:datastoreItem xmlns:ds="http://schemas.openxmlformats.org/officeDocument/2006/customXml" ds:itemID="{B89A4317-1FF9-4FD1-8DCE-401D4E73E3F2}">
   <ds:schemaRefs>
     <ds:schemaRef ds:uri="http://schemas.openxmlformats.org/officeDocument/2006/bibliography"/>
   </ds:schemaRefs>

</xml_diff>

<commit_message>
Updated calculations of installed and demand load for correct engine power
</commit_message>
<xml_diff>
--- a/Documentation/Sewage I & II/[AVti - São Rafael - ETE] Memorial Descritivo.docx
+++ b/Documentation/Sewage I & II/[AVti - São Rafael - ETE] Memorial Descritivo.docx
@@ -56,7 +56,7 @@
                         <a:effectLst/>
                         <a:extLst>
                           <a:ext uri="{C572A759-6A51-4108-AA02-DFA0A04FC94B}">
-                            <ma14:wrappingTextBoxFlag xmlns="" xmlns:mo="http://schemas.microsoft.com/office/mac/office/2008/main" xmlns:mv="urn:schemas-microsoft-com:mac:vml" xmlns:o="urn:schemas-microsoft-com:office:office" xmlns:v="urn:schemas-microsoft-com:vml" xmlns:w10="urn:schemas-microsoft-com:office:word" xmlns:w="http://schemas.openxmlformats.org/wordprocessingml/2006/main" xmlns:ma14="http://schemas.microsoft.com/office/mac/drawingml/2011/main"/>
+                            <ma14:wrappingTextBoxFlag xmlns:ma14="http://schemas.microsoft.com/office/mac/drawingml/2011/main" xmlns:w="http://schemas.openxmlformats.org/wordprocessingml/2006/main" xmlns:w10="urn:schemas-microsoft-com:office:word" xmlns:v="urn:schemas-microsoft-com:vml" xmlns:o="urn:schemas-microsoft-com:office:office" xmlns:mv="urn:schemas-microsoft-com:mac:vml" xmlns:mo="http://schemas.microsoft.com/office/mac/office/2008/main" xmlns=""/>
                           </a:ext>
                         </a:extLst>
                       </wps:spPr>
@@ -659,7 +659,7 @@
                         <a:effectLst/>
                         <a:extLst>
                           <a:ext uri="{C572A759-6A51-4108-AA02-DFA0A04FC94B}">
-                            <ma14:wrappingTextBoxFlag xmlns="" xmlns:mo="http://schemas.microsoft.com/office/mac/office/2008/main" xmlns:mv="urn:schemas-microsoft-com:mac:vml" xmlns:o="urn:schemas-microsoft-com:office:office" xmlns:v="urn:schemas-microsoft-com:vml" xmlns:w10="urn:schemas-microsoft-com:office:word" xmlns:w="http://schemas.openxmlformats.org/wordprocessingml/2006/main" xmlns:ma14="http://schemas.microsoft.com/office/mac/drawingml/2011/main"/>
+                            <ma14:wrappingTextBoxFlag xmlns:ma14="http://schemas.microsoft.com/office/mac/drawingml/2011/main" xmlns:w="http://schemas.openxmlformats.org/wordprocessingml/2006/main" xmlns:w10="urn:schemas-microsoft-com:office:word" xmlns:v="urn:schemas-microsoft-com:vml" xmlns:o="urn:schemas-microsoft-com:office:office" xmlns:mv="urn:schemas-microsoft-com:mac:vml" xmlns:mo="http://schemas.microsoft.com/office/mac/office/2008/main" xmlns=""/>
                           </a:ext>
                         </a:extLst>
                       </wps:spPr>
@@ -3018,7 +3018,7 @@
                 <w:rFonts w:ascii="Abadi MT Condensed Light" w:hAnsi="Abadi MT Condensed Light"/>
                 <w:color w:val="000000"/>
               </w:rPr>
-              <w:t>0,30 kW</w:t>
+              <w:t>0,45 kW</w:t>
             </w:r>
           </w:p>
         </w:tc>
@@ -3066,7 +3066,7 @@
                 <w:rFonts w:ascii="Abadi MT Condensed Light" w:hAnsi="Abadi MT Condensed Light"/>
                 <w:color w:val="000000"/>
               </w:rPr>
-              <w:t>0,60 kW</w:t>
+              <w:t>0,90 kW</w:t>
             </w:r>
           </w:p>
         </w:tc>
@@ -3208,7 +3208,7 @@
                 <w:rFonts w:ascii="Abadi MT Condensed Light" w:hAnsi="Abadi MT Condensed Light"/>
                 <w:color w:val="000000"/>
               </w:rPr>
-              <w:t>35,49 kW</w:t>
+              <w:t>35,79 kW</w:t>
             </w:r>
           </w:p>
         </w:tc>
@@ -3250,6 +3250,8 @@
           <w:rFonts w:ascii="Abadi MT Condensed Light" w:hAnsi="Abadi MT Condensed Light"/>
         </w:rPr>
       </w:pPr>
+      <w:bookmarkStart w:id="0" w:name="_GoBack"/>
+      <w:bookmarkEnd w:id="0"/>
     </w:p>
     <w:tbl>
       <w:tblPr>
@@ -3857,7 +3859,7 @@
                 <w:rFonts w:ascii="Abadi MT Condensed Light" w:hAnsi="Abadi MT Condensed Light"/>
                 <w:color w:val="000000"/>
               </w:rPr>
-              <w:t>18,41 kW</w:t>
+              <w:t>22,69 kW</w:t>
             </w:r>
           </w:p>
         </w:tc>
@@ -3905,7 +3907,7 @@
                 <w:rFonts w:ascii="Abadi MT Condensed Light" w:hAnsi="Abadi MT Condensed Light"/>
                 <w:color w:val="000000"/>
               </w:rPr>
-              <w:t>12,89 kVA</w:t>
+              <w:t>15,88 kVA</w:t>
             </w:r>
           </w:p>
         </w:tc>
@@ -4018,7 +4020,7 @@
                 <w:rFonts w:ascii="Abadi MT Condensed Light" w:hAnsi="Abadi MT Condensed Light"/>
                 <w:color w:val="000000"/>
               </w:rPr>
-              <w:t>20,06 kVA</w:t>
+              <w:t>23,06 kVA</w:t>
             </w:r>
           </w:p>
         </w:tc>
@@ -5401,7 +5403,7 @@
                     </a:ln>
                     <a:extLst>
                       <a:ext uri="{FAA26D3D-D897-4be2-8F04-BA451C77F1D7}">
-                        <ma14:placeholderFlag xmlns="" xmlns:mo="http://schemas.microsoft.com/office/mac/office/2008/main" xmlns:mv="urn:schemas-microsoft-com:mac:vml" xmlns:o="urn:schemas-microsoft-com:office:office" xmlns:v="urn:schemas-microsoft-com:vml" xmlns:w10="urn:schemas-microsoft-com:office:word" xmlns:w="http://schemas.openxmlformats.org/wordprocessingml/2006/main" xmlns:ma14="http://schemas.microsoft.com/office/mac/drawingml/2011/main"/>
+                        <ma14:placeholderFlag xmlns:ma14="http://schemas.microsoft.com/office/mac/drawingml/2011/main" xmlns:w="http://schemas.openxmlformats.org/wordprocessingml/2006/main" xmlns:w10="urn:schemas-microsoft-com:office:word" xmlns:v="urn:schemas-microsoft-com:vml" xmlns:o="urn:schemas-microsoft-com:office:office" xmlns:mv="urn:schemas-microsoft-com:mac:vml" xmlns:mo="http://schemas.microsoft.com/office/mac/office/2008/main" xmlns=""/>
                       </a:ext>
                     </a:extLst>
                   </pic:spPr>
@@ -5439,8 +5441,6 @@
           <w:lang w:val="pt-BR"/>
         </w:rPr>
       </w:pPr>
-      <w:bookmarkStart w:id="0" w:name="_GoBack"/>
-      <w:bookmarkEnd w:id="0"/>
     </w:p>
     <w:p>
       <w:pPr>
@@ -5689,7 +5689,7 @@
               <w:rFonts w:ascii="Abadi MT Condensed Extra Bold" w:hAnsi="Abadi MT Condensed Extra Bold" w:cs="Times New Roman"/>
               <w:noProof/>
             </w:rPr>
-            <w:t>4</w:t>
+            <w:t>5</w:t>
           </w:r>
           <w:r>
             <w:rPr>
@@ -7567,7 +7567,7 @@
 </file>
 
 <file path=customXml/itemProps1.xml><?xml version="1.0" encoding="utf-8"?>
-<ds:datastoreItem xmlns:ds="http://schemas.openxmlformats.org/officeDocument/2006/customXml" ds:itemID="{B89A4317-1FF9-4FD1-8DCE-401D4E73E3F2}">
+<ds:datastoreItem xmlns:ds="http://schemas.openxmlformats.org/officeDocument/2006/customXml" ds:itemID="{A8406DB5-7E04-4646-A16B-2DB152E6D7B2}">
   <ds:schemaRefs>
     <ds:schemaRef ds:uri="http://schemas.openxmlformats.org/officeDocument/2006/bibliography"/>
   </ds:schemaRefs>

</xml_diff>